<commit_message>
Samuel’s Odd’s Number Theorym | (19:15 (W . I . B[Waktu Indonesia bagian Barat]), 18/12/2025), Batam, Kepulauan Riau, Indonesia || #WARGABANTUWARGA #SAVEACEH #SAVEMEDAN #SAVEPADANG #SAVEINDONESIAN #NOBELSNOINDONESIANYES #HIDUPMAHASISWA #HIDUPRAKYATINDONESIA #SALINGBANTU #KITABISA #BHINNEKATUNGGALIKA
Samuel’s Odd’s Number Theorym | (19:15 (W . I . B[Waktu Indonesia bagian Barat]), 18/12/2025), Batam, Kepulauan Riau, Indonesia || #WARGABANTUWARGA #SAVEACEH #SAVEMEDAN #SAVEPADANG #SAVEINDONESIAN #NOBELSNOINDONESIANYES #HIDUPMAHASISWA #HIDUPRAKYATINDONESIA #SALINGBANTU #KITABISA #BHINNEKATUNGGALIKA
</commit_message>
<xml_diff>
--- a/Samuel’s Odd’s Number Theorym.docx
+++ b/Samuel’s Odd’s Number Theorym.docx
@@ -227,55 +227,14 @@
                       </m:ctrlPr>
                     </m:dPr>
                     <m:e>
-                      <m:box>
-                        <m:boxPr>
-                          <m:ctrlPr>
-                            <w:rPr>
-                              <w:rFonts w:ascii="Cambria Math" w:hAnsi="Cambria Math" w:cs="Times New Roman"/>
-                              <w:i/>
-                              <w:sz w:val="24"/>
-                              <w:szCs w:val="24"/>
-                            </w:rPr>
-                          </m:ctrlPr>
-                        </m:boxPr>
-                        <m:e>
-                          <m:argPr>
-                            <m:argSz m:val="-1"/>
-                          </m:argPr>
-                          <m:f>
-                            <m:fPr>
-                              <m:ctrlPr>
-                                <w:rPr>
-                                  <w:rFonts w:ascii="Cambria Math" w:hAnsi="Cambria Math" w:cs="Times New Roman"/>
-                                  <w:i/>
-                                  <w:sz w:val="24"/>
-                                  <w:szCs w:val="24"/>
-                                </w:rPr>
-                              </m:ctrlPr>
-                            </m:fPr>
-                            <m:num>
-                              <m:r>
-                                <w:rPr>
-                                  <w:rFonts w:ascii="Cambria Math" w:hAnsi="Cambria Math" w:cs="Times New Roman"/>
-                                  <w:sz w:val="24"/>
-                                  <w:szCs w:val="24"/>
-                                </w:rPr>
-                                <m:t>x</m:t>
-                              </m:r>
-                            </m:num>
-                            <m:den>
-                              <m:r>
-                                <w:rPr>
-                                  <w:rFonts w:ascii="Cambria Math" w:hAnsi="Cambria Math" w:cs="Times New Roman"/>
-                                  <w:sz w:val="24"/>
-                                  <w:szCs w:val="24"/>
-                                </w:rPr>
-                                <m:t>2</m:t>
-                              </m:r>
-                            </m:den>
-                          </m:f>
-                        </m:e>
-                      </m:box>
+                      <m:r>
+                        <w:rPr>
+                          <w:rFonts w:ascii="Cambria Math" w:hAnsi="Cambria Math" w:cs="Times New Roman"/>
+                          <w:sz w:val="24"/>
+                          <w:szCs w:val="24"/>
+                        </w:rPr>
+                        <m:t>x-2</m:t>
+                      </m:r>
                     </m:e>
                   </m:d>
                 </m:sup>
@@ -286,7 +245,7 @@
                   <w:sz w:val="24"/>
                   <w:szCs w:val="24"/>
                 </w:rPr>
-                <m:t xml:space="preserve"> + x</m:t>
+                <m:t>-1</m:t>
               </m:r>
             </m:e>
           </m:d>
@@ -296,15 +255,7 @@
               <w:sz w:val="24"/>
               <w:szCs w:val="24"/>
             </w:rPr>
-            <m:t xml:space="preserve"> </m:t>
-          </m:r>
-          <m:r>
-            <w:rPr>
-              <w:rFonts w:ascii="Cambria Math" w:hAnsi="Cambria Math" w:cs="Times New Roman"/>
-              <w:sz w:val="24"/>
-              <w:szCs w:val="24"/>
-            </w:rPr>
-            <m:t xml:space="preserve">= </m:t>
+            <m:t xml:space="preserve"> = </m:t>
           </m:r>
           <m:d>
             <m:dPr>
@@ -318,8 +269,10 @@
               </m:ctrlPr>
             </m:dPr>
             <m:e>
-              <m:sSup>
-                <m:sSupPr>
+              <m:d>
+                <m:dPr>
+                  <m:begChr m:val="{"/>
+                  <m:endChr m:val="}"/>
                   <m:ctrlPr>
                     <w:rPr>
                       <w:rFonts w:ascii="Cambria Math" w:hAnsi="Cambria Math" w:cs="Times New Roman"/>
@@ -328,18 +281,55 @@
                       <w:szCs w:val="24"/>
                     </w:rPr>
                   </m:ctrlPr>
-                </m:sSupPr>
+                </m:dPr>
                 <m:e>
-                  <m:r>
-                    <w:rPr>
-                      <w:rFonts w:ascii="Cambria Math" w:hAnsi="Cambria Math" w:cs="Times New Roman"/>
-                      <w:sz w:val="24"/>
-                      <w:szCs w:val="24"/>
-                    </w:rPr>
-                    <m:t>3</m:t>
-                  </m:r>
-                </m:e>
-                <m:sup>
+                  <m:f>
+                    <m:fPr>
+                      <m:ctrlPr>
+                        <w:rPr>
+                          <w:rFonts w:ascii="Cambria Math" w:hAnsi="Cambria Math" w:cs="Times New Roman"/>
+                          <w:i/>
+                          <w:sz w:val="24"/>
+                          <w:szCs w:val="24"/>
+                        </w:rPr>
+                      </m:ctrlPr>
+                    </m:fPr>
+                    <m:num>
+                      <m:box>
+                        <m:boxPr>
+                          <m:diff m:val="1"/>
+                          <m:ctrlPr>
+                            <w:rPr>
+                              <w:rFonts w:ascii="Cambria Math" w:hAnsi="Cambria Math" w:cs="Times New Roman"/>
+                              <w:i/>
+                              <w:sz w:val="24"/>
+                              <w:szCs w:val="24"/>
+                            </w:rPr>
+                          </m:ctrlPr>
+                        </m:boxPr>
+                        <m:e>
+                          <m:r>
+                            <w:rPr>
+                              <w:rFonts w:ascii="Cambria Math" w:hAnsi="Cambria Math" w:cs="Times New Roman"/>
+                              <w:sz w:val="24"/>
+                              <w:szCs w:val="24"/>
+                            </w:rPr>
+                            <m:t>dx</m:t>
+                          </m:r>
+                        </m:e>
+                      </m:box>
+                    </m:num>
+                    <m:den>
+                      <m:r>
+                        <w:rPr>
+                          <w:rFonts w:ascii="Cambria Math" w:hAnsi="Cambria Math" w:cs="Times New Roman"/>
+                          <w:sz w:val="24"/>
+                          <w:szCs w:val="24"/>
+                        </w:rPr>
+                        <m:t>dt</m:t>
+                      </m:r>
+                    </m:den>
+                  </m:f>
                   <m:d>
                     <m:dPr>
                       <m:ctrlPr>
@@ -352,8 +342,8 @@
                       </m:ctrlPr>
                     </m:dPr>
                     <m:e>
-                      <m:box>
-                        <m:boxPr>
+                      <m:sSup>
+                        <m:sSupPr>
                           <m:ctrlPr>
                             <w:rPr>
                               <w:rFonts w:ascii="Cambria Math" w:hAnsi="Cambria Math" w:cs="Times New Roman"/>
@@ -362,13 +352,20 @@
                               <w:szCs w:val="24"/>
                             </w:rPr>
                           </m:ctrlPr>
-                        </m:boxPr>
+                        </m:sSupPr>
                         <m:e>
-                          <m:argPr>
-                            <m:argSz m:val="-1"/>
-                          </m:argPr>
-                          <m:f>
-                            <m:fPr>
+                          <m:r>
+                            <w:rPr>
+                              <w:rFonts w:ascii="Cambria Math" w:hAnsi="Cambria Math" w:cs="Times New Roman"/>
+                              <w:sz w:val="24"/>
+                              <w:szCs w:val="24"/>
+                            </w:rPr>
+                            <m:t>2</m:t>
+                          </m:r>
+                        </m:e>
+                        <m:sup>
+                          <m:d>
+                            <m:dPr>
                               <m:ctrlPr>
                                 <w:rPr>
                                   <w:rFonts w:ascii="Cambria Math" w:hAnsi="Cambria Math" w:cs="Times New Roman"/>
@@ -377,42 +374,24 @@
                                   <w:szCs w:val="24"/>
                                 </w:rPr>
                               </m:ctrlPr>
-                            </m:fPr>
-                            <m:num>
+                            </m:dPr>
+                            <m:e>
                               <m:r>
                                 <w:rPr>
                                   <w:rFonts w:ascii="Cambria Math" w:hAnsi="Cambria Math" w:cs="Times New Roman"/>
                                   <w:sz w:val="24"/>
                                   <w:szCs w:val="24"/>
                                 </w:rPr>
-                                <m:t>x</m:t>
+                                <m:t>x-1</m:t>
                               </m:r>
-                            </m:num>
-                            <m:den>
-                              <m:r>
-                                <w:rPr>
-                                  <w:rFonts w:ascii="Cambria Math" w:hAnsi="Cambria Math" w:cs="Times New Roman"/>
-                                  <w:sz w:val="24"/>
-                                  <w:szCs w:val="24"/>
-                                </w:rPr>
-                                <m:t>2</m:t>
-                              </m:r>
-                            </m:den>
-                          </m:f>
-                        </m:e>
-                      </m:box>
+                            </m:e>
+                          </m:d>
+                        </m:sup>
+                      </m:sSup>
                     </m:e>
                   </m:d>
-                </m:sup>
-              </m:sSup>
-              <m:r>
-                <w:rPr>
-                  <w:rFonts w:ascii="Cambria Math" w:hAnsi="Cambria Math" w:cs="Times New Roman"/>
-                  <w:sz w:val="24"/>
-                  <w:szCs w:val="24"/>
-                </w:rPr>
-                <m:t xml:space="preserve"> ×2</m:t>
-              </m:r>
+                </m:e>
+              </m:d>
             </m:e>
           </m:d>
         </m:oMath>
@@ -445,7 +424,23 @@
           <w:sz w:val="24"/>
           <w:szCs w:val="24"/>
         </w:rPr>
-        <w:t xml:space="preserve">~ Samuel </w:t>
+        <w:t>~</w:t>
+      </w:r>
+      <w:r>
+        <w:rPr>
+          <w:rFonts w:ascii="Times New Roman" w:eastAsiaTheme="minorEastAsia" w:hAnsi="Times New Roman" w:cs="Times New Roman"/>
+          <w:sz w:val="24"/>
+          <w:szCs w:val="24"/>
+        </w:rPr>
+        <w:t xml:space="preserve"> </w:t>
+      </w:r>
+      <w:r>
+        <w:rPr>
+          <w:rFonts w:ascii="Times New Roman" w:eastAsiaTheme="minorEastAsia" w:hAnsi="Times New Roman" w:cs="Times New Roman"/>
+          <w:sz w:val="24"/>
+          <w:szCs w:val="24"/>
+        </w:rPr>
+        <w:t xml:space="preserve"> Samuel </w:t>
       </w:r>
       <w:proofErr w:type="spellStart"/>
       <w:r>
@@ -463,7 +458,23 @@
           <w:sz w:val="24"/>
           <w:szCs w:val="24"/>
         </w:rPr>
-        <w:t xml:space="preserve"> Omega Purba, S. Tr. T. ~</w:t>
+        <w:t xml:space="preserve"> Omega Purba, S. Tr. T.</w:t>
+      </w:r>
+      <w:r>
+        <w:rPr>
+          <w:rFonts w:ascii="Times New Roman" w:eastAsiaTheme="minorEastAsia" w:hAnsi="Times New Roman" w:cs="Times New Roman"/>
+          <w:sz w:val="24"/>
+          <w:szCs w:val="24"/>
+        </w:rPr>
+        <w:t xml:space="preserve"> </w:t>
+      </w:r>
+      <w:r>
+        <w:rPr>
+          <w:rFonts w:ascii="Times New Roman" w:eastAsiaTheme="minorEastAsia" w:hAnsi="Times New Roman" w:cs="Times New Roman"/>
+          <w:sz w:val="24"/>
+          <w:szCs w:val="24"/>
+        </w:rPr>
+        <w:t xml:space="preserve"> ~</w:t>
       </w:r>
     </w:p>
     <w:p>

</xml_diff>